<commit_message>
Update grafici e terzo capitolo
</commit_message>
<xml_diff>
--- a/Layout cap3.docx
+++ b/Layout cap3.docx
@@ -878,6 +878,232 @@
       <w:proofErr w:type="spellStart"/>
       <w:r>
         <w:t>kBMTF</w:t>
+      </w:r>
+      <w:proofErr w:type="spellEnd"/>
+      <w:r>
+        <w:t>:</w:t>
+      </w:r>
+    </w:p>
+    <w:p/>
+    <w:p>
+      <w:r>
+        <w:rPr>
+          <w:noProof/>
+        </w:rPr>
+        <w:drawing>
+          <wp:inline distT="0" distB="0" distL="0" distR="0" wp14:anchorId="0B7E7ECA" wp14:editId="0F6FA4D4">
+            <wp:extent cx="2467103" cy="1973580"/>
+            <wp:effectExtent l="0" t="0" r="0" b="0"/>
+            <wp:docPr id="1950267662" name="Immagine 1"/>
+            <wp:cNvGraphicFramePr>
+              <a:graphicFrameLocks xmlns:a="http://schemas.openxmlformats.org/drawingml/2006/main" noChangeAspect="1"/>
+            </wp:cNvGraphicFramePr>
+            <a:graphic xmlns:a="http://schemas.openxmlformats.org/drawingml/2006/main">
+              <a:graphicData uri="http://schemas.openxmlformats.org/drawingml/2006/picture">
+                <pic:pic xmlns:pic="http://schemas.openxmlformats.org/drawingml/2006/picture">
+                  <pic:nvPicPr>
+                    <pic:cNvPr id="1950267662" name="Immagine 1950267662"/>
+                    <pic:cNvPicPr/>
+                  </pic:nvPicPr>
+                  <pic:blipFill>
+                    <a:blip r:embed="rId17"/>
+                    <a:stretch>
+                      <a:fillRect/>
+                    </a:stretch>
+                  </pic:blipFill>
+                  <pic:spPr>
+                    <a:xfrm>
+                      <a:off x="0" y="0"/>
+                      <a:ext cx="2474667" cy="1979631"/>
+                    </a:xfrm>
+                    <a:prstGeom prst="rect">
+                      <a:avLst/>
+                    </a:prstGeom>
+                  </pic:spPr>
+                </pic:pic>
+              </a:graphicData>
+            </a:graphic>
+          </wp:inline>
+        </w:drawing>
+      </w:r>
+      <w:r>
+        <w:rPr>
+          <w:noProof/>
+        </w:rPr>
+        <w:drawing>
+          <wp:inline distT="0" distB="0" distL="0" distR="0" wp14:anchorId="22F6F6F6" wp14:editId="52D8536E">
+            <wp:extent cx="2697480" cy="2017933"/>
+            <wp:effectExtent l="0" t="0" r="0" b="1905"/>
+            <wp:docPr id="1570759872" name="Immagine 2"/>
+            <wp:cNvGraphicFramePr>
+              <a:graphicFrameLocks xmlns:a="http://schemas.openxmlformats.org/drawingml/2006/main" noChangeAspect="1"/>
+            </wp:cNvGraphicFramePr>
+            <a:graphic xmlns:a="http://schemas.openxmlformats.org/drawingml/2006/main">
+              <a:graphicData uri="http://schemas.openxmlformats.org/drawingml/2006/picture">
+                <pic:pic xmlns:pic="http://schemas.openxmlformats.org/drawingml/2006/picture">
+                  <pic:nvPicPr>
+                    <pic:cNvPr id="1570759872" name="Immagine 1570759872"/>
+                    <pic:cNvPicPr/>
+                  </pic:nvPicPr>
+                  <pic:blipFill>
+                    <a:blip r:embed="rId18"/>
+                    <a:stretch>
+                      <a:fillRect/>
+                    </a:stretch>
+                  </pic:blipFill>
+                  <pic:spPr>
+                    <a:xfrm>
+                      <a:off x="0" y="0"/>
+                      <a:ext cx="2729519" cy="2041900"/>
+                    </a:xfrm>
+                    <a:prstGeom prst="rect">
+                      <a:avLst/>
+                    </a:prstGeom>
+                  </pic:spPr>
+                </pic:pic>
+              </a:graphicData>
+            </a:graphic>
+          </wp:inline>
+        </w:drawing>
+      </w:r>
+    </w:p>
+    <w:p/>
+    <w:p>
+      <w:r>
+        <w:t xml:space="preserve">Condizione di match, $\Delta R$ &lt; 0.4, si calcola il match confrontando candidati muoni del BMTF con muoni del GMT dal sistema di DS </w:t>
+      </w:r>
+      <w:r>
+        <w:sym w:font="Wingdings" w:char="F0E0"/>
+      </w:r>
+      <w:r>
+        <w:t xml:space="preserve"> due metodi di confronto: match di GMT per muoni del BMTF e match dei BMTF per muoni del GMT.</w:t>
+      </w:r>
+    </w:p>
+    <w:p>
+      <w:r>
+        <w:t xml:space="preserve">Spiegazione del perché i numeri sono così diversi (Non tutti i muoni del BMTF vengono passati al GMT == percentuale alta di miss match per metodo 1, ma tutti i muoni del GMT vengono dal BMTF == percentuale bassa di </w:t>
+      </w:r>
+      <w:proofErr w:type="spellStart"/>
+      <w:r>
+        <w:t>missmatch</w:t>
+      </w:r>
+      <w:proofErr w:type="spellEnd"/>
+      <w:r>
+        <w:t xml:space="preserve"> per metodo 2).</w:t>
+      </w:r>
+    </w:p>
+    <w:p>
+      <w:r>
+        <w:t>Distribuzione nel piano $\Delta \</w:t>
+      </w:r>
+      <w:proofErr w:type="spellStart"/>
+      <w:r>
+        <w:t>phi</w:t>
+      </w:r>
+      <w:proofErr w:type="spellEnd"/>
+      <w:r>
+        <w:t xml:space="preserve"> - \Delta \</w:t>
+      </w:r>
+      <w:proofErr w:type="spellStart"/>
+      <w:r>
+        <w:t>eta</w:t>
+      </w:r>
+      <w:proofErr w:type="spellEnd"/>
+      <w:r>
+        <w:t xml:space="preserve">$ per il secondo </w:t>
+      </w:r>
+      <w:proofErr w:type="spellStart"/>
+      <w:proofErr w:type="gramStart"/>
+      <w:r>
+        <w:t>metodo,tutti</w:t>
+      </w:r>
+      <w:proofErr w:type="spellEnd"/>
+      <w:proofErr w:type="gramEnd"/>
+      <w:r>
+        <w:t xml:space="preserve"> gli eventi presentano condizione di match e la </w:t>
+      </w:r>
+      <w:proofErr w:type="spellStart"/>
+      <w:r>
+        <w:t>maggioparte</w:t>
+      </w:r>
+      <w:proofErr w:type="spellEnd"/>
+      <w:r>
+        <w:t xml:space="preserve"> degli eventi si trova nell’origine del piano.</w:t>
+      </w:r>
+    </w:p>
+    <w:p>
+      <w:r>
+        <w:t xml:space="preserve">confronto con quanto ottenuto nel 2023, dove vi era una distribuzione più larga e una densità minore di eventi </w:t>
+      </w:r>
+      <w:proofErr w:type="gramStart"/>
+      <w:r>
+        <w:t>nell’origine  (</w:t>
+      </w:r>
+      <w:proofErr w:type="gramEnd"/>
+      <w:r>
+        <w:t>non so se è corretto)</w:t>
+      </w:r>
+    </w:p>
+    <w:p/>
+    <w:p>
+      <w:r>
+        <w:rPr>
+          <w:noProof/>
+        </w:rPr>
+        <w:lastRenderedPageBreak/>
+        <w:drawing>
+          <wp:inline distT="0" distB="0" distL="0" distR="0" wp14:anchorId="3DC9D56B" wp14:editId="2C9002E0">
+            <wp:extent cx="2886087" cy="2308749"/>
+            <wp:effectExtent l="0" t="0" r="0" b="3175"/>
+            <wp:docPr id="927802182" name="Immagine 3"/>
+            <wp:cNvGraphicFramePr>
+              <a:graphicFrameLocks xmlns:a="http://schemas.openxmlformats.org/drawingml/2006/main" noChangeAspect="1"/>
+            </wp:cNvGraphicFramePr>
+            <a:graphic xmlns:a="http://schemas.openxmlformats.org/drawingml/2006/main">
+              <a:graphicData uri="http://schemas.openxmlformats.org/drawingml/2006/picture">
+                <pic:pic xmlns:pic="http://schemas.openxmlformats.org/drawingml/2006/picture">
+                  <pic:nvPicPr>
+                    <pic:cNvPr id="927802182" name="Immagine 927802182"/>
+                    <pic:cNvPicPr/>
+                  </pic:nvPicPr>
+                  <pic:blipFill>
+                    <a:blip r:embed="rId19"/>
+                    <a:stretch>
+                      <a:fillRect/>
+                    </a:stretch>
+                  </pic:blipFill>
+                  <pic:spPr>
+                    <a:xfrm>
+                      <a:off x="0" y="0"/>
+                      <a:ext cx="2921718" cy="2337252"/>
+                    </a:xfrm>
+                    <a:prstGeom prst="rect">
+                      <a:avLst/>
+                    </a:prstGeom>
+                  </pic:spPr>
+                </pic:pic>
+              </a:graphicData>
+            </a:graphic>
+          </wp:inline>
+        </w:drawing>
+      </w:r>
+    </w:p>
+    <w:p/>
+    <w:p>
+      <w:r>
+        <w:t xml:space="preserve">Matching </w:t>
+      </w:r>
+      <w:proofErr w:type="spellStart"/>
+      <w:r>
+        <w:t>efficiency</w:t>
+      </w:r>
+      <w:proofErr w:type="spellEnd"/>
+      <w:r>
+        <w:t xml:space="preserve"> in </w:t>
+      </w:r>
+      <w:proofErr w:type="spellStart"/>
+      <w:r>
+        <w:t>pT</w:t>
       </w:r>
       <w:proofErr w:type="spellEnd"/>
     </w:p>

</xml_diff>